<commit_message>
context reinsertion works 98% of accuracy. Also calculated stats on the notes we have kept. Final formatting and page number reinsertion missing.
</commit_message>
<xml_diff>
--- a/layout/somefile.docx
+++ b/layout/somefile.docx
@@ -3,12 +3,15 @@
 <w:document xmlns:w="http://schemas.openxmlformats.org/wordprocessingml/2006/main" xmlns:m="http://schemas.openxmlformats.org/officeDocument/2006/math" xmlns:r="http://schemas.openxmlformats.org/officeDocument/2006/relationships" xmlns:o="urn:schemas-microsoft-com:office:office" xmlns:v="urn:schemas-microsoft-com:vml" xmlns:w10="urn:schemas-microsoft-com:office:word" xmlns:a="http://schemas.openxmlformats.org/drawingml/2006/main" xmlns:pic="http://schemas.openxmlformats.org/drawingml/2006/picture" xmlns:wp="http://schemas.openxmlformats.org/drawingml/2006/wordprocessingDrawing">
   <w:body>
     <w:p>
+      <w:pPr>
+        <w:pStyle w:val="FirstParagraph"/>
+      </w:pPr>
       <w:r>
         <w:t xml:space="preserve">༄༅༅། །རྒྱ་གར་སྐད་དུ། བོ་དྷི་སཏྭ་ཙརྱ་ཨ་བ་ཏཱ་ར། བོད་སྐད་དུ། བྱང་ཆུབ་སེམས་དཔའི་སྤྱོད་པ་ལ་འཇུག་པ། སངས་རྒྱས་དང་བྱང་ཆུབ་སེམས་དཔའ་ཐམས་ཅད་ལ་ཕྱག་འཚལ་ལོ། །བདེ་གཤེགས་ཆོས་ཀྱི་སྐུ་མངའ་སྲས་བཅས་དང་། །ཕྱག་འོས་ཀུན་ལའང་གུས་པར་ཕྱག་འཚལ་ཏེ། །བདེ་གཤེགས་</w:t>
       </w:r>
       <w:r>
         <w:rPr>
-          <w:rStyle w:val="FootnoteRef"/>
+          <w:rStyle w:val="FootnoteReference"/>
         </w:rPr>
         <w:footnoteReference w:id="21"/>
       </w:r>
@@ -17,12 +20,15 @@
       </w:r>
     </w:p>
     <w:p>
+      <w:pPr>
+        <w:pStyle w:val="BodyText"/>
+      </w:pPr>
       <w:r>
         <w:t xml:space="preserve">།ཅི་སྟེ་འདི་དག་མཐོང་ན་དོན་ཡོད་འགྱུར། །དལ་འབྱོར་འདི་ནི་རྙེད་པར་ཤིན་ཏུ་དཀའ། །སྐྱེས་བུའི་དོན་སྒྲུབ་ཐོབ་པར་གྱུར་པ་ལ། །གལ་ཏེ་འདི་ལ་ཕན་པ་མ་བསྒྲུབས་ན། །ཕྱིས་འདི་ཡང་དག་འབྱོར་པར་ག་ལ་འགྱུར། །ཇི་ལྟར་མཚན་མོ་མུན་ནག་སྤྲིན་རུམ་ན། །གློག་འགྱུ་སྐད་ཅིག་རབ་</w:t>
       </w:r>
       <w:r>
         <w:rPr>
-          <w:rStyle w:val="FootnoteRef"/>
+          <w:rStyle w:val="FootnoteReference"/>
         </w:rPr>
         <w:footnoteReference w:id="22"/>
       </w:r>
@@ -31,7 +37,7 @@
       </w:r>
       <w:r>
         <w:rPr>
-          <w:rStyle w:val="FootnoteRef"/>
+          <w:rStyle w:val="FootnoteReference"/>
         </w:rPr>
         <w:footnoteReference w:id="23"/>
       </w:r>
@@ -39,12 +45,27 @@
         <w:t xml:space="preserve">།སྡིག་པ་སྟོབས་ཆེན་ཤིན་ཏུ་མི་བཟད་པ། །དེ་ནི་རྫོགས་པའི་བྱང་ཆུབ་སེམས་མིན་པ། །དགེ་གཞན་གང་གིས་ཟིལ་གྱིས་གནོན་པར་འགྱུར། །</w:t>
       </w:r>
     </w:p>
+    <w:sectPr/>
   </w:body>
 </w:document>
 </file>
 
 <file path=word/footnotes.xml><?xml version="1.0" encoding="utf-8"?>
 <w:footnotes xmlns:w="http://schemas.openxmlformats.org/wordprocessingml/2006/main" xmlns:m="http://schemas.openxmlformats.org/officeDocument/2006/math" xmlns:r="http://schemas.openxmlformats.org/officeDocument/2006/relationships" xmlns:o="urn:schemas-microsoft-com:office:office" xmlns:v="urn:schemas-microsoft-com:vml" xmlns:w10="urn:schemas-microsoft-com:office:word" xmlns:a="http://schemas.openxmlformats.org/drawingml/2006/main" xmlns:pic="http://schemas.openxmlformats.org/drawingml/2006/picture" xmlns:wp="http://schemas.openxmlformats.org/drawingml/2006/wordprocessingDrawing">
+  <w:footnote w:type="continuationSeparator" w:id="0">
+    <w:p>
+      <w:r>
+        <w:continuationSeparator/>
+      </w:r>
+    </w:p>
+  </w:footnote>
+  <w:footnote w:type="separator" w:id="-1">
+    <w:p>
+      <w:r>
+        <w:separator/>
+      </w:r>
+    </w:p>
+  </w:footnote>
   <w:footnote w:id="21">
     <w:p>
       <w:pPr>
@@ -52,9 +73,12 @@
       </w:pPr>
       <w:r>
         <w:rPr>
-          <w:rStyle w:val="FootnoteRef"/>
+          <w:rStyle w:val="FootnoteReference"/>
         </w:rPr>
         <w:footnoteRef/>
+      </w:r>
+      <w:r>
+        <w:t xml:space="preserve"> </w:t>
       </w:r>
       <w:r>
         <w:t xml:space="preserve">This is nothing but a test.</w:t>
@@ -68,9 +92,12 @@
       </w:pPr>
       <w:r>
         <w:rPr>
-          <w:rStyle w:val="FootnoteRef"/>
+          <w:rStyle w:val="FootnoteReference"/>
         </w:rPr>
         <w:footnoteRef/>
+      </w:r>
+      <w:r>
+        <w:t xml:space="preserve"> </w:t>
       </w:r>
       <w:r>
         <w:t xml:space="preserve">བཅོས། སྡེ་དགེ་དང་ཅོ་ནེར་〈བར་སྣང་〉ཞེས་པ་དཔར་མ་གཞན་གྱི་〈རབ་སྣང་〉དུ་བཅོས་ཡོད།</w:t>
@@ -84,9 +111,12 @@
       </w:pPr>
       <w:r>
         <w:rPr>
-          <w:rStyle w:val="FootnoteRef"/>
+          <w:rStyle w:val="FootnoteReference"/>
         </w:rPr>
         <w:footnoteRef/>
+      </w:r>
+      <w:r>
+        <w:t xml:space="preserve"> </w:t>
       </w:r>
       <w:r>
         <w:t xml:space="preserve">དོན་གྱི་ཁྱད་པར། པེ་ཅིན་དང་སྣར་ཐང་དུ་〈བརྟག་〉ཞེས་གསལ།</w:t>
@@ -99,7 +129,88 @@
 <file path=word/numbering.xml><?xml version="1.0" encoding="utf-8"?>
 <w:numbering xmlns:w="http://schemas.openxmlformats.org/wordprocessingml/2006/main">
   <w:abstractNum w:abstractNumId="0">
-    <w:nsid w:val="db1bdacb"/>
+    <w:nsid w:val="e17f69ba"/>
+    <w:multiLevelType w:val="multilevel"/>
+    <w:lvl w:ilvl="0">
+      <w:numFmt w:val="bullet"/>
+      <w:lvlText w:val=" "/>
+      <w:lvlJc w:val="left"/>
+      <w:pPr>
+        <w:tabs>
+          <w:tab w:val="num" w:pos="0"/>
+        </w:tabs>
+        <w:ind w:left="480" w:hanging="480"/>
+      </w:pPr>
+    </w:lvl>
+    <w:lvl w:ilvl="1">
+      <w:numFmt w:val="bullet"/>
+      <w:lvlText w:val=" "/>
+      <w:lvlJc w:val="left"/>
+      <w:pPr>
+        <w:tabs>
+          <w:tab w:val="num" w:pos="720"/>
+        </w:tabs>
+        <w:ind w:left="1200" w:hanging="480"/>
+      </w:pPr>
+    </w:lvl>
+    <w:lvl w:ilvl="2">
+      <w:numFmt w:val="bullet"/>
+      <w:lvlText w:val=" "/>
+      <w:lvlJc w:val="left"/>
+      <w:pPr>
+        <w:tabs>
+          <w:tab w:val="num" w:pos="1440"/>
+        </w:tabs>
+        <w:ind w:left="1920" w:hanging="480"/>
+      </w:pPr>
+    </w:lvl>
+    <w:lvl w:ilvl="3">
+      <w:numFmt w:val="bullet"/>
+      <w:lvlText w:val=" "/>
+      <w:lvlJc w:val="left"/>
+      <w:pPr>
+        <w:tabs>
+          <w:tab w:val="num" w:pos="2160"/>
+        </w:tabs>
+        <w:ind w:left="2640" w:hanging="480"/>
+      </w:pPr>
+    </w:lvl>
+    <w:lvl w:ilvl="4">
+      <w:numFmt w:val="bullet"/>
+      <w:lvlText w:val=" "/>
+      <w:lvlJc w:val="left"/>
+      <w:pPr>
+        <w:tabs>
+          <w:tab w:val="num" w:pos="2880"/>
+        </w:tabs>
+        <w:ind w:left="3360" w:hanging="480"/>
+      </w:pPr>
+    </w:lvl>
+    <w:lvl w:ilvl="5">
+      <w:numFmt w:val="bullet"/>
+      <w:lvlText w:val=" "/>
+      <w:lvlJc w:val="left"/>
+      <w:pPr>
+        <w:tabs>
+          <w:tab w:val="num" w:pos="3600"/>
+        </w:tabs>
+        <w:ind w:left="4080" w:hanging="480"/>
+      </w:pPr>
+    </w:lvl>
+    <w:lvl w:ilvl="6">
+      <w:numFmt w:val="bullet"/>
+      <w:lvlText w:val=" "/>
+      <w:lvlJc w:val="left"/>
+      <w:pPr>
+        <w:tabs>
+          <w:tab w:val="num" w:pos="4320"/>
+        </w:tabs>
+        <w:ind w:left="4800" w:hanging="480"/>
+      </w:pPr>
+    </w:lvl>
+  </w:abstractNum>
+  <w:abstractNum w:abstractNumId="990">
+    <w:nsid w:val="710ac61e"/>
     <w:multiLevelType w:val="multilevel"/>
     <w:lvl w:ilvl="0">
       <w:numFmt w:val="bullet"/>
@@ -181,6 +292,9 @@
   </w:abstractNum>
   <w:num w:numId="1">
     <w:abstractNumId w:val="0"/>
+  </w:num>
+  <w:num w:numId="1000">
+    <w:abstractNumId w:val="990"/>
   </w:num>
 </w:numbering>
 </file>
@@ -206,13 +320,25 @@
   <w:style w:type="paragraph" w:default="1" w:styleId="Normal">
     <w:name w:val="Normal"/>
     <w:qFormat/>
+  </w:style>
+  <w:style w:type="paragraph" w:styleId="BodyText">
+    <w:name w:val="Body Text"/>
+    <w:basedOn w:val="Normal"/>
+    <w:link w:val="BodyTextChar"/>
     <w:pPr>
       <w:spacing w:before="180" w:after="180"/>
     </w:pPr>
-  </w:style>
-  <w:style w:type="paragraph" w:styleId="Compact">
+    <w:qFormat/>
+  </w:style>
+  <w:style w:type="paragraph" w:customStyle="1" w:styleId="FirstParagraph">
+    <w:name w:val="First Paragraph"/>
+    <w:basedOn w:val="BodyText"/>
+    <w:next w:val="BodyText"/>
+    <w:qFormat/>
+  </w:style>
+  <w:style w:type="paragraph" w:customStyle="1" w:styleId="Compact">
     <w:name w:val="Compact"/>
-    <w:basedOn w:val="Normal"/>
+    <w:basedOn w:val="BodyText"/>
     <w:qFormat/>
     <w:pPr>
       <w:spacing w:before="36" w:after="36"/>
@@ -221,7 +347,7 @@
   <w:style w:type="paragraph" w:styleId="Title">
     <w:name w:val="Title"/>
     <w:basedOn w:val="Normal"/>
-    <w:next w:val="Normal"/>
+    <w:next w:val="BodyText"/>
     <w:qFormat/>
     <w:pPr>
       <w:keepNext/>
@@ -238,9 +364,25 @@
       <w:szCs w:val="36"/>
     </w:rPr>
   </w:style>
-  <w:style w:type="paragraph" w:styleId="Authors">
-    <w:name w:val="Authors"/>
-    <w:next w:val="Normal"/>
+  <w:style w:type="paragraph" w:styleId="Subtitle">
+    <w:name w:val="Subtitle"/>
+    <w:basedOn w:val="Title"/>
+    <w:next w:val="BodyText"/>
+    <w:qFormat/>
+    <w:pPr>
+      <w:keepNext/>
+      <w:keepLines/>
+      <w:spacing w:before="240" w:after="240"/>
+      <w:jc w:val="center"/>
+    </w:pPr>
+    <w:rPr>
+      <w:sz w:val="30"/>
+      <w:szCs w:val="30"/>
+    </w:rPr>
+  </w:style>
+  <w:style w:type="paragraph" w:customStyle="1" w:styleId="Author">
+    <w:name w:val="Author"/>
+    <w:next w:val="BodyText"/>
     <w:qFormat/>
     <w:pPr>
       <w:keepNext/>
@@ -250,7 +392,7 @@
   </w:style>
   <w:style w:type="paragraph" w:styleId="Date">
     <w:name w:val="Date"/>
-    <w:next w:val="Normal"/>
+    <w:next w:val="BodyText"/>
     <w:qFormat/>
     <w:pPr>
       <w:keepNext/>
@@ -258,10 +400,33 @@
       <w:jc w:val="center"/>
     </w:pPr>
   </w:style>
+  <w:style w:type="paragraph" w:customStyle="1" w:styleId="Abstract">
+    <w:name w:val="Abstract"/>
+    <w:basedOn w:val="Normal"/>
+    <w:next w:val="BodyText"/>
+    <w:qFormat/>
+    <w:pPr>
+      <w:keepNext/>
+      <w:keepLines/>
+      <w:spacing w:before="300" w:after="300"/>
+    </w:pPr>
+    <w:rPr>
+      <w:sz w:val="20"/>
+      <w:szCs w:val="20"/>
+    </w:rPr>
+  </w:style>
+  <w:style w:type="paragraph" w:styleId="Bibliography">
+    <w:name w:val="Bibliography"/>
+    <w:basedOn w:val="Normal"/>
+    <w:next w:val="Bibliography"/>
+    <w:qFormat/>
+    <w:pPr/>
+    <w:rPr/>
+  </w:style>
   <w:style w:type="paragraph" w:styleId="Heading1">
     <w:name w:val="Heading 1"/>
     <w:basedOn w:val="Normal"/>
-    <w:next w:val="Normal"/>
+    <w:next w:val="BodyText"/>
     <w:uiPriority w:val="9"/>
     <w:qFormat/>
     <w:pPr>
@@ -275,14 +440,14 @@
       <w:b/>
       <w:bCs/>
       <w:color w:val="345A8A" w:themeColor="accent1" w:themeShade="B5"/>
-      <w:sz w:val="36"/>
-      <w:szCs w:val="36"/>
+      <w:sz w:val="32"/>
+      <w:szCs w:val="32"/>
     </w:rPr>
   </w:style>
   <w:style w:type="paragraph" w:styleId="Heading2">
     <w:name w:val="Heading 2"/>
     <w:basedOn w:val="Normal"/>
-    <w:next w:val="Normal"/>
+    <w:next w:val="BodyText"/>
     <w:uiPriority w:val="9"/>
     <w:unhideWhenUsed/>
     <w:qFormat/>
@@ -304,7 +469,7 @@
   <w:style w:type="paragraph" w:styleId="Heading3">
     <w:name w:val="Heading 3"/>
     <w:basedOn w:val="Normal"/>
-    <w:next w:val="Normal"/>
+    <w:next w:val="BodyText"/>
     <w:uiPriority w:val="9"/>
     <w:unhideWhenUsed/>
     <w:qFormat/>
@@ -312,7 +477,7 @@
       <w:keepNext/>
       <w:keepLines/>
       <w:spacing w:before="200" w:after="0"/>
-      <w:outlineLvl w:val="1"/>
+      <w:outlineLvl w:val="2"/>
     </w:pPr>
     <w:rPr>
       <w:rFonts w:asciiTheme="majorHAnsi" w:eastAsiaTheme="majorEastAsia" w:hAnsiTheme="majorHAnsi" w:cstheme="majorBidi"/>
@@ -326,7 +491,7 @@
   <w:style w:type="paragraph" w:styleId="Heading4">
     <w:name w:val="Heading 4"/>
     <w:basedOn w:val="Normal"/>
-    <w:next w:val="Normal"/>
+    <w:next w:val="BodyText"/>
     <w:uiPriority w:val="9"/>
     <w:unhideWhenUsed/>
     <w:qFormat/>
@@ -334,7 +499,7 @@
       <w:keepNext/>
       <w:keepLines/>
       <w:spacing w:before="200" w:after="0"/>
-      <w:outlineLvl w:val="1"/>
+      <w:outlineLvl w:val="3"/>
     </w:pPr>
     <w:rPr>
       <w:rFonts w:asciiTheme="majorHAnsi" w:eastAsiaTheme="majorEastAsia" w:hAnsiTheme="majorHAnsi" w:cstheme="majorBidi"/>
@@ -348,7 +513,7 @@
   <w:style w:type="paragraph" w:styleId="Heading5">
     <w:name w:val="Heading 5"/>
     <w:basedOn w:val="Normal"/>
-    <w:next w:val="Normal"/>
+    <w:next w:val="BodyText"/>
     <w:uiPriority w:val="9"/>
     <w:unhideWhenUsed/>
     <w:qFormat/>
@@ -356,7 +521,7 @@
       <w:keepNext/>
       <w:keepLines/>
       <w:spacing w:before="200" w:after="0"/>
-      <w:outlineLvl w:val="1"/>
+      <w:outlineLvl w:val="4"/>
     </w:pPr>
     <w:rPr>
       <w:rFonts w:asciiTheme="majorHAnsi" w:eastAsiaTheme="majorEastAsia" w:hAnsiTheme="majorHAnsi" w:cstheme="majorBidi"/>
@@ -367,15 +532,36 @@
       <w:szCs w:val="24"/>
     </w:rPr>
   </w:style>
-  <w:style w:type="paragraph" w:styleId="BlockQuote">
-    <w:name w:val="Block Quote"/>
-    <w:basedOn w:val="Normal"/>
-    <w:next w:val="Normal"/>
+  <w:style w:type="paragraph" w:styleId="Heading6">
+    <w:name w:val="Heading 6"/>
+    <w:basedOn w:val="Normal"/>
+    <w:next w:val="BodyText"/>
     <w:uiPriority w:val="9"/>
     <w:unhideWhenUsed/>
     <w:qFormat/>
     <w:pPr>
+      <w:keepNext/>
+      <w:keepLines/>
+      <w:spacing w:before="200" w:after="0"/>
+      <w:outlineLvl w:val="5"/>
+    </w:pPr>
+    <w:rPr>
+      <w:rFonts w:asciiTheme="majorHAnsi" w:eastAsiaTheme="majorEastAsia" w:hAnsiTheme="majorHAnsi" w:cstheme="majorBidi"/>
+      <w:color w:val="4F81BD" w:themeColor="accent1"/>
+      <w:sz w:val="24"/>
+      <w:szCs w:val="24"/>
+    </w:rPr>
+  </w:style>
+  <w:style w:type="paragraph" w:styleId="BlockText">
+    <w:name w:val="Block Text"/>
+    <w:basedOn w:val="BodyText"/>
+    <w:next w:val="BodyText"/>
+    <w:uiPriority w:val="9"/>
+    <w:unhideWhenUsed/>
+    <w:qFormat/>
+    <w:pPr>
       <w:spacing w:before="100" w:after="100"/>
+      <w:ind w:firstLine="0"/>
     </w:pPr>
     <w:rPr>
       <w:rFonts w:asciiTheme="majorHAnsi" w:eastAsiaTheme="majorEastAsia" w:hAnsiTheme="majorHAnsi" w:cstheme="majorBidi"/>
@@ -383,6 +569,14 @@
       <w:sz w:val="20"/>
       <w:szCs w:val="20"/>
     </w:rPr>
+  </w:style>
+  <w:style w:type="paragraph" w:styleId="FootnoteText">
+    <w:name w:val="Footnote Text"/>
+    <w:basedOn w:val="Normal"/>
+    <w:next w:val="FootnoteText"/>
+    <w:uiPriority w:val="9"/>
+    <w:unhideWhenUsed/>
+    <w:qFormat/>
   </w:style>
   <w:style w:type="character" w:default="1" w:styleId="DefaultParagraphFont">
     <w:name w:val="Default Paragraph Font"/>
@@ -404,7 +598,7 @@
       </w:tblCellMar>
     </w:tblPr>
   </w:style>
-  <w:style w:type="paragraph" w:styleId="DefinitionTerm">
+  <w:style w:type="paragraph" w:customStyle="1" w:styleId="DefinitionTerm">
     <w:name w:val="Definition Term"/>
     <w:basedOn w:val="Normal"/>
     <w:next w:val="Definition"/>
@@ -417,39 +611,42 @@
       <w:b/>
     </w:rPr>
   </w:style>
-  <w:style w:type="paragraph" w:styleId="Definition">
+  <w:style w:type="paragraph" w:customStyle="1" w:styleId="Definition">
     <w:name w:val="Definition"/>
     <w:basedOn w:val="Normal"/>
   </w:style>
-  <w:style w:type="paragraph" w:styleId="BodyText">
-    <w:name w:val="Body Text"/>
+  <w:style w:type="paragraph" w:styleId="Caption">
+    <w:name w:val="Caption"/>
     <w:basedOn w:val="Normal"/>
     <w:link w:val="BodyTextChar"/>
     <w:pPr>
-      <w:spacing w:after="120"/>
-    </w:pPr>
-  </w:style>
-  <w:style w:type="paragraph" w:styleId="TableCaption">
+      <w:spacing w:before="0" w:after="120"/>
+    </w:pPr>
+    <w:rPr>
+      <w:i/>
+    </w:rPr>
+  </w:style>
+  <w:style w:type="paragraph" w:customStyle="1" w:styleId="TableCaption">
     <w:name w:val="Table Caption"/>
-    <w:basedOn w:val="Normal"/>
-    <w:link w:val="BodyTextChar"/>
-    <w:pPr>
-      <w:spacing w:before="0" w:after="120"/>
-    </w:pPr>
-    <w:rPr>
-      <w:i/>
-    </w:rPr>
-  </w:style>
-  <w:style w:type="paragraph" w:styleId="ImageCaption">
+    <w:basedOn w:val="Caption"/>
+    <w:pPr>
+      <w:keepNext/>
+    </w:pPr>
+  </w:style>
+  <w:style w:type="paragraph" w:customStyle="1" w:styleId="ImageCaption">
     <w:name w:val="Image Caption"/>
-    <w:basedOn w:val="Normal"/>
-    <w:link w:val="BodyTextChar"/>
-    <w:pPr>
-      <w:spacing w:before="0" w:after="120"/>
-    </w:pPr>
-    <w:rPr>
-      <w:i/>
-    </w:rPr>
+    <w:basedOn w:val="Caption"/>
+  </w:style>
+  <w:style w:type="paragraph" w:customStyle="1" w:styleId="Figure">
+    <w:name w:val="Figure"/>
+    <w:basedOn w:val="Normal"/>
+  </w:style>
+  <w:style w:type="paragraph" w:customStyle="1" w:styleId="FigureWithCaption">
+    <w:name w:val="Figure with Caption"/>
+    <w:basedOn w:val="Figure"/>
+    <w:pPr>
+      <w:keepNext/>
+    </w:pPr>
   </w:style>
   <w:style w:type="character" w:customStyle="1" w:styleId="BodyTextChar">
     <w:name w:val="Body Text Char"/>
@@ -464,18 +661,36 @@
       <w:sz w:val="22"/>
     </w:rPr>
   </w:style>
-  <w:style w:type="character" w:customStyle="1" w:styleId="FootnoteRef">
-    <w:name w:val="Footnote Ref"/>
+  <w:style w:type="character" w:styleId="FootnoteReference">
+    <w:name w:val="Footnote Reference"/>
     <w:basedOn w:val="BodyTextChar"/>
     <w:rPr>
       <w:vertAlign w:val="superscript"/>
     </w:rPr>
   </w:style>
-  <w:style w:type="character" w:customStyle="1" w:styleId="Link">
-    <w:name w:val="Link"/>
+  <w:style w:type="character" w:styleId="Hyperlink">
+    <w:name w:val="Hyperlink"/>
     <w:basedOn w:val="BodyTextChar"/>
     <w:rPr>
       <w:color w:val="4F81BD" w:themeColor="accent1"/>
+    </w:rPr>
+  </w:style>
+  <w:style w:type="paragraph" w:styleId="TOCHeading">
+    <w:name w:val="TOC Heading"/>
+    <w:basedOn w:val="Heading1"/>
+    <w:next w:val="BodyText"/>
+    <w:uiPriority w:val="39"/>
+    <w:unhideWhenUsed/>
+    <w:qFormat/>
+    <w:pPr>
+      <w:spacing w:before="240" w:line="259" w:lineRule="auto"/>
+      <w:outlineLvl w:val="9"/>
+    </w:pPr>
+    <w:rPr>
+      <w:rFonts w:asciiTheme="majorHAnsi" w:eastAsiaTheme="majorEastAsia" w:hAnsiTheme="majorHAnsi" w:cstheme="majorBidi"/>
+      <w:b w:val="0"/>
+      <w:bCs w:val="0"/>
+      <w:color w:val="365F91" w:themeColor="accent1" w:themeShade="BF"/>
     </w:rPr>
   </w:style>
   <w:style w:type="paragraph" w:customStyle="1" w:styleId="SourceCode">
@@ -522,6 +737,13 @@
       <w:color w:val="40a070"/>
     </w:rPr>
   </w:style>
+  <w:style w:type="character" w:customStyle="1" w:styleId="ConstantTok">
+    <w:name w:val="ConstantTok"/>
+    <w:basedOn w:val="VerbatimChar"/>
+    <w:rPr>
+      <w:color w:val="880000"/>
+    </w:rPr>
+  </w:style>
   <w:style w:type="character" w:customStyle="1" w:styleId="CharTok">
     <w:name w:val="CharTok"/>
     <w:basedOn w:val="VerbatimChar"/>
@@ -529,6 +751,13 @@
       <w:color w:val="4070a0"/>
     </w:rPr>
   </w:style>
+  <w:style w:type="character" w:customStyle="1" w:styleId="SpecialCharTok">
+    <w:name w:val="SpecialCharTok"/>
+    <w:basedOn w:val="VerbatimChar"/>
+    <w:rPr>
+      <w:color w:val="4070a0"/>
+    </w:rPr>
+  </w:style>
   <w:style w:type="character" w:customStyle="1" w:styleId="StringTok">
     <w:name w:val="StringTok"/>
     <w:basedOn w:val="VerbatimChar"/>
@@ -536,6 +765,25 @@
       <w:color w:val="4070a0"/>
     </w:rPr>
   </w:style>
+  <w:style w:type="character" w:customStyle="1" w:styleId="VerbatimStringTok">
+    <w:name w:val="VerbatimStringTok"/>
+    <w:basedOn w:val="VerbatimChar"/>
+    <w:rPr>
+      <w:color w:val="4070a0"/>
+    </w:rPr>
+  </w:style>
+  <w:style w:type="character" w:customStyle="1" w:styleId="SpecialStringTok">
+    <w:name w:val="SpecialStringTok"/>
+    <w:basedOn w:val="VerbatimChar"/>
+    <w:rPr>
+      <w:color w:val="bb6688"/>
+    </w:rPr>
+  </w:style>
+  <w:style w:type="character" w:customStyle="1" w:styleId="ImportTok">
+    <w:name w:val="ImportTok"/>
+    <w:basedOn w:val="VerbatimChar"/>
+    <w:rPr/>
+  </w:style>
   <w:style w:type="character" w:customStyle="1" w:styleId="CommentTok">
     <w:name w:val="CommentTok"/>
     <w:basedOn w:val="VerbatimChar"/>
@@ -544,6 +792,32 @@
       <w:i/>
     </w:rPr>
   </w:style>
+  <w:style w:type="character" w:customStyle="1" w:styleId="DocumentationTok">
+    <w:name w:val="DocumentationTok"/>
+    <w:basedOn w:val="VerbatimChar"/>
+    <w:rPr>
+      <w:color w:val="ba2121"/>
+      <w:i/>
+    </w:rPr>
+  </w:style>
+  <w:style w:type="character" w:customStyle="1" w:styleId="AnnotationTok">
+    <w:name w:val="AnnotationTok"/>
+    <w:basedOn w:val="VerbatimChar"/>
+    <w:rPr>
+      <w:color w:val="60a0b0"/>
+      <w:b/>
+      <w:i/>
+    </w:rPr>
+  </w:style>
+  <w:style w:type="character" w:customStyle="1" w:styleId="CommentVarTok">
+    <w:name w:val="CommentVarTok"/>
+    <w:basedOn w:val="VerbatimChar"/>
+    <w:rPr>
+      <w:color w:val="60a0b0"/>
+      <w:b/>
+      <w:i/>
+    </w:rPr>
+  </w:style>
   <w:style w:type="character" w:customStyle="1" w:styleId="OtherTok">
     <w:name w:val="OtherTok"/>
     <w:basedOn w:val="VerbatimChar"/>
@@ -551,6 +825,82 @@
       <w:color w:val="007020"/>
     </w:rPr>
   </w:style>
+  <w:style w:type="character" w:customStyle="1" w:styleId="FunctionTok">
+    <w:name w:val="FunctionTok"/>
+    <w:basedOn w:val="VerbatimChar"/>
+    <w:rPr>
+      <w:color w:val="06287e"/>
+    </w:rPr>
+  </w:style>
+  <w:style w:type="character" w:customStyle="1" w:styleId="VariableTok">
+    <w:name w:val="VariableTok"/>
+    <w:basedOn w:val="VerbatimChar"/>
+    <w:rPr>
+      <w:color w:val="19177c"/>
+    </w:rPr>
+  </w:style>
+  <w:style w:type="character" w:customStyle="1" w:styleId="ControlFlowTok">
+    <w:name w:val="ControlFlowTok"/>
+    <w:basedOn w:val="VerbatimChar"/>
+    <w:rPr>
+      <w:color w:val="007020"/>
+      <w:b/>
+    </w:rPr>
+  </w:style>
+  <w:style w:type="character" w:customStyle="1" w:styleId="OperatorTok">
+    <w:name w:val="OperatorTok"/>
+    <w:basedOn w:val="VerbatimChar"/>
+    <w:rPr>
+      <w:color w:val="666666"/>
+    </w:rPr>
+  </w:style>
+  <w:style w:type="character" w:customStyle="1" w:styleId="BuiltInTok">
+    <w:name w:val="BuiltInTok"/>
+    <w:basedOn w:val="VerbatimChar"/>
+    <w:rPr/>
+  </w:style>
+  <w:style w:type="character" w:customStyle="1" w:styleId="ExtensionTok">
+    <w:name w:val="ExtensionTok"/>
+    <w:basedOn w:val="VerbatimChar"/>
+    <w:rPr/>
+  </w:style>
+  <w:style w:type="character" w:customStyle="1" w:styleId="PreprocessorTok">
+    <w:name w:val="PreprocessorTok"/>
+    <w:basedOn w:val="VerbatimChar"/>
+    <w:rPr>
+      <w:color w:val="bc7a00"/>
+    </w:rPr>
+  </w:style>
+  <w:style w:type="character" w:customStyle="1" w:styleId="AttributeTok">
+    <w:name w:val="AttributeTok"/>
+    <w:basedOn w:val="VerbatimChar"/>
+    <w:rPr>
+      <w:color w:val="7d9029"/>
+    </w:rPr>
+  </w:style>
+  <w:style w:type="character" w:customStyle="1" w:styleId="RegionMarkerTok">
+    <w:name w:val="RegionMarkerTok"/>
+    <w:basedOn w:val="VerbatimChar"/>
+    <w:rPr/>
+  </w:style>
+  <w:style w:type="character" w:customStyle="1" w:styleId="InformationTok">
+    <w:name w:val="InformationTok"/>
+    <w:basedOn w:val="VerbatimChar"/>
+    <w:rPr>
+      <w:color w:val="60a0b0"/>
+      <w:b/>
+      <w:i/>
+    </w:rPr>
+  </w:style>
+  <w:style w:type="character" w:customStyle="1" w:styleId="WarningTok">
+    <w:name w:val="WarningTok"/>
+    <w:basedOn w:val="VerbatimChar"/>
+    <w:rPr>
+      <w:color w:val="60a0b0"/>
+      <w:b/>
+      <w:i/>
+    </w:rPr>
+  </w:style>
   <w:style w:type="character" w:customStyle="1" w:styleId="AlertTok">
     <w:name w:val="AlertTok"/>
     <w:basedOn w:val="VerbatimChar"/>
@@ -558,18 +908,6 @@
       <w:color w:val="ff0000"/>
       <w:b/>
     </w:rPr>
-  </w:style>
-  <w:style w:type="character" w:customStyle="1" w:styleId="FunctionTok">
-    <w:name w:val="FunctionTok"/>
-    <w:basedOn w:val="VerbatimChar"/>
-    <w:rPr>
-      <w:color w:val="06287e"/>
-    </w:rPr>
-  </w:style>
-  <w:style w:type="character" w:customStyle="1" w:styleId="RegionMarkerTok">
-    <w:name w:val="RegionMarkerTok"/>
-    <w:basedOn w:val="VerbatimChar"/>
-    <w:rPr/>
   </w:style>
   <w:style w:type="character" w:customStyle="1" w:styleId="ErrorTok">
     <w:name w:val="ErrorTok"/>

</xml_diff>